<commit_message>
committing changes on CV
</commit_message>
<xml_diff>
--- a/Curriculum Vitae.docx
+++ b/Curriculum Vitae.docx
@@ -18,15 +18,7 @@
           <w:sz w:val="24"/>
           <w:szCs w:val="24"/>
         </w:rPr>
-        <w:t>Graduate Program Applicant</w:t>
-      </w:r>
-      <w:r>
-        <w:rPr>
-          <w:rFonts w:ascii="Times New Roman" w:hAnsi="Times New Roman" w:cs="Times New Roman"/>
-          <w:sz w:val="24"/>
-          <w:szCs w:val="24"/>
-        </w:rPr>
-        <w:t xml:space="preserve"> (English Literature)</w:t>
+        <w:t>Curriculum Vitae</w:t>
       </w:r>
     </w:p>
     <w:p>
@@ -73,24 +65,6 @@
           <w:sz w:val="24"/>
           <w:szCs w:val="24"/>
         </w:rPr>
-        <w:t>3 Carnegie Ave.</w:t>
-      </w:r>
-    </w:p>
-    <w:p>
-      <w:pPr>
-        <w:spacing w:after="0" w:line="240" w:lineRule="auto"/>
-        <w:rPr>
-          <w:rFonts w:ascii="Times New Roman" w:hAnsi="Times New Roman" w:cs="Times New Roman"/>
-          <w:sz w:val="24"/>
-          <w:szCs w:val="24"/>
-        </w:rPr>
-      </w:pPr>
-      <w:r>
-        <w:rPr>
-          <w:rFonts w:ascii="Times New Roman" w:hAnsi="Times New Roman" w:cs="Times New Roman"/>
-          <w:sz w:val="24"/>
-          <w:szCs w:val="24"/>
-        </w:rPr>
         <w:t>Mount Pleasant, PA  15666</w:t>
       </w:r>
     </w:p>
@@ -116,6 +90,7 @@
       <w:pPr>
         <w:spacing w:after="0" w:line="240" w:lineRule="auto"/>
         <w:rPr>
+          <w:rStyle w:val="Hyperlink"/>
           <w:rFonts w:ascii="Times New Roman" w:hAnsi="Times New Roman" w:cs="Times New Roman"/>
           <w:sz w:val="24"/>
           <w:szCs w:val="24"/>
@@ -142,6 +117,25 @@
           <w:szCs w:val="24"/>
         </w:rPr>
       </w:pPr>
+      <w:r>
+        <w:rPr>
+          <w:rStyle w:val="Hyperlink"/>
+          <w:rFonts w:ascii="Times New Roman" w:hAnsi="Times New Roman" w:cs="Times New Roman"/>
+          <w:sz w:val="24"/>
+          <w:szCs w:val="24"/>
+        </w:rPr>
+        <w:t>wyrdrose462@gmail.com</w:t>
+      </w:r>
+    </w:p>
+    <w:p>
+      <w:pPr>
+        <w:spacing w:after="0" w:line="240" w:lineRule="auto"/>
+        <w:rPr>
+          <w:rFonts w:ascii="Times New Roman" w:hAnsi="Times New Roman" w:cs="Times New Roman"/>
+          <w:sz w:val="24"/>
+          <w:szCs w:val="24"/>
+        </w:rPr>
+      </w:pPr>
     </w:p>
     <w:p>
       <w:pPr>
@@ -194,7 +188,7 @@
           <w:sz w:val="24"/>
           <w:szCs w:val="24"/>
         </w:rPr>
-        <w:t>Expected BA in English Literature, minor in Psychology, Digital Studies Certificate (2019)</w:t>
+        <w:t>BA in English Literature, minor in Psychology, Digital Studies Certificate (2019)</w:t>
       </w:r>
     </w:p>
     <w:p>
@@ -735,6 +729,8 @@
         </w:rPr>
         <w:t xml:space="preserve"> (2018)</w:t>
       </w:r>
+      <w:bookmarkStart w:id="0" w:name="_GoBack"/>
+      <w:bookmarkEnd w:id="0"/>
     </w:p>
     <w:p>
       <w:pPr>
@@ -797,6 +793,42 @@
           <w:sz w:val="24"/>
           <w:szCs w:val="24"/>
         </w:rPr>
+        <w:t>Psi Chi member</w:t>
+      </w:r>
+    </w:p>
+    <w:p>
+      <w:pPr>
+        <w:spacing w:after="0" w:line="240" w:lineRule="auto"/>
+        <w:rPr>
+          <w:rFonts w:ascii="Times New Roman" w:hAnsi="Times New Roman" w:cs="Times New Roman"/>
+          <w:sz w:val="24"/>
+          <w:szCs w:val="24"/>
+        </w:rPr>
+      </w:pPr>
+      <w:r>
+        <w:rPr>
+          <w:rFonts w:ascii="Times New Roman" w:hAnsi="Times New Roman" w:cs="Times New Roman"/>
+          <w:sz w:val="24"/>
+          <w:szCs w:val="24"/>
+        </w:rPr>
+        <w:t>Phi Kappa Phi member</w:t>
+      </w:r>
+    </w:p>
+    <w:p>
+      <w:pPr>
+        <w:spacing w:after="0" w:line="240" w:lineRule="auto"/>
+        <w:rPr>
+          <w:rFonts w:ascii="Times New Roman" w:hAnsi="Times New Roman" w:cs="Times New Roman"/>
+          <w:sz w:val="24"/>
+          <w:szCs w:val="24"/>
+        </w:rPr>
+      </w:pPr>
+      <w:r>
+        <w:rPr>
+          <w:rFonts w:ascii="Times New Roman" w:hAnsi="Times New Roman" w:cs="Times New Roman"/>
+          <w:sz w:val="24"/>
+          <w:szCs w:val="24"/>
+        </w:rPr>
         <w:t>Digital Mitford Project member</w:t>
       </w:r>
     </w:p>
@@ -923,8 +955,6 @@
         </w:rPr>
         <w:t xml:space="preserve"> digital text analysis,</w:t>
       </w:r>
-      <w:bookmarkStart w:id="0" w:name="_GoBack"/>
-      <w:bookmarkEnd w:id="0"/>
       <w:r>
         <w:rPr>
           <w:rFonts w:ascii="Times New Roman" w:hAnsi="Times New Roman" w:cs="Times New Roman"/>

</xml_diff>